<commit_message>
Added some documentation and images to control.tex and software.tex
</commit_message>
<xml_diff>
--- a/sw/HLI/Python/Course_keeping_control/Documentation/Documentation.docx
+++ b/sw/HLI/Python/Course_keeping_control/Documentation/Documentation.docx
@@ -1450,8 +1450,6 @@
           <w:lang w:val="en-US"/>
         </w:rPr>
       </w:pPr>
-      <w:bookmarkStart w:id="0" w:name="_GoBack"/>
-      <w:bookmarkEnd w:id="0"/>
     </w:p>
     <w:p>
       <w:pPr>
@@ -2123,7 +2121,14 @@
         <w:rPr>
           <w:lang w:val="en-US"/>
         </w:rPr>
-        <w:t xml:space="preserve"> (Figure)</w:t>
+        <w:t xml:space="preserve"> </w:t>
+      </w:r>
+      <w:r>
+        <w:rPr>
+          <w:highlight w:val="yellow"/>
+          <w:lang w:val="en-US"/>
+        </w:rPr>
+        <w:t>(Figure)</w:t>
       </w:r>
       <w:r>
         <w:rPr>
@@ -2151,8 +2156,17 @@
         <w:rPr>
           <w:lang w:val="en-US"/>
         </w:rPr>
-        <w:t>The calculation of the key-points is detailed in (Figure).</w:t>
-      </w:r>
+        <w:t xml:space="preserve">The calculation of the key-points is detailed in </w:t>
+      </w:r>
+      <w:r>
+        <w:rPr>
+          <w:highlight w:val="yellow"/>
+          <w:lang w:val="en-US"/>
+        </w:rPr>
+        <w:t>(Figure).</w:t>
+      </w:r>
+      <w:bookmarkStart w:id="0" w:name="_GoBack"/>
+      <w:bookmarkEnd w:id="0"/>
     </w:p>
     <w:p>
       <w:pPr>
@@ -2223,7 +2237,14 @@
         <w:rPr>
           <w:lang w:val="en-US"/>
         </w:rPr>
-        <w:t>, around the Turning Waypoint. (Figure)</w:t>
+        <w:t xml:space="preserve">, around the Turning Waypoint. </w:t>
+      </w:r>
+      <w:r>
+        <w:rPr>
+          <w:highlight w:val="yellow"/>
+          <w:lang w:val="en-US"/>
+        </w:rPr>
+        <w:t>(Figure)</w:t>
       </w:r>
     </w:p>
     <w:p>
@@ -3528,7 +3549,7 @@
 </file>
 
 <file path=customXml/itemProps1.xml><?xml version="1.0" encoding="utf-8"?>
-<ds:datastoreItem xmlns:ds="http://schemas.openxmlformats.org/officeDocument/2006/customXml" ds:itemID="{B6E7E794-7C95-42D5-B0F0-6D9BFAB21A0F}">
+<ds:datastoreItem xmlns:ds="http://schemas.openxmlformats.org/officeDocument/2006/customXml" ds:itemID="{C46A622A-E561-47EA-9B06-517EC44FFBCE}">
   <ds:schemaRefs>
     <ds:schemaRef ds:uri="http://schemas.openxmlformats.org/officeDocument/2006/bibliography"/>
   </ds:schemaRefs>

</xml_diff>